<commit_message>
added report for ex4, added audio extract
</commit_message>
<xml_diff>
--- a/tp2/Ex4.docx
+++ b/tp2/Ex4.docx
@@ -24,13 +24,36 @@
           <w:szCs w:val="24"/>
         </w:rPr>
       </w:pPr>
+      <w:r>
+        <w:rPr>
+          <w:sz w:val="24"/>
+          <w:szCs w:val="24"/>
+        </w:rPr>
+        <w:t xml:space="preserve">De forma a obter as funcionalidades pretendidas </w:t>
+      </w:r>
+      <w:r>
+        <w:rPr>
+          <w:sz w:val="24"/>
+          <w:szCs w:val="24"/>
+        </w:rPr>
+        <w:t xml:space="preserve">usámos várias ferramentas </w:t>
+      </w:r>
+      <w:r>
+        <w:rPr>
+          <w:sz w:val="24"/>
+          <w:szCs w:val="24"/>
+        </w:rPr>
+        <w:t xml:space="preserve">como a biblioteca FFMPEG para a conversão entre formatos de vídeo e a extração de segmentos de áudio de vídeos e a ferramenta </w:t>
+      </w:r>
       <w:proofErr w:type="spellStart"/>
       <w:r>
         <w:rPr>
-          <w:sz w:val="24"/>
-          <w:szCs w:val="24"/>
-        </w:rPr>
-        <w:t>Extract</w:t>
+          <w:i/>
+          <w:iCs/>
+          <w:sz w:val="24"/>
+          <w:szCs w:val="24"/>
+        </w:rPr>
+        <w:t>youtube-dll</w:t>
       </w:r>
       <w:proofErr w:type="spellEnd"/>
       <w:r>
@@ -38,15 +61,53 @@
           <w:sz w:val="24"/>
           <w:szCs w:val="24"/>
         </w:rPr>
+        <w:t xml:space="preserve"> que permite fazer </w:t>
+      </w:r>
+      <w:r>
+        <w:rPr>
+          <w:i/>
+          <w:iCs/>
+          <w:sz w:val="24"/>
+          <w:szCs w:val="24"/>
+        </w:rPr>
+        <w:t>download</w:t>
+      </w:r>
+      <w:r>
+        <w:rPr>
+          <w:sz w:val="24"/>
+          <w:szCs w:val="24"/>
+        </w:rPr>
+        <w:t xml:space="preserve"> de vídeos de vários repositórios de vídeos, tais como o Youtube.com ou o Vimeo.com.</w:t>
+      </w:r>
+      <w:r>
+        <w:rPr>
+          <w:sz w:val="24"/>
+          <w:szCs w:val="24"/>
+        </w:rPr>
         <w:t xml:space="preserve"> </w:t>
       </w:r>
+      <w:r>
+        <w:rPr>
+          <w:sz w:val="24"/>
+          <w:szCs w:val="24"/>
+        </w:rPr>
+        <w:br/>
+        <w:t xml:space="preserve">Para o funcionamento da aplicação, caso </w:t>
+      </w:r>
+      <w:r>
+        <w:rPr>
+          <w:sz w:val="24"/>
+          <w:szCs w:val="24"/>
+        </w:rPr>
+        <w:t xml:space="preserve">seja pretendido trabalhar sobre um ficheiro local, este tem que ser colocado na pasta, </w:t>
+      </w:r>
       <w:proofErr w:type="spellStart"/>
       <w:r>
         <w:rPr>
           <w:sz w:val="24"/>
           <w:szCs w:val="24"/>
         </w:rPr>
-        <w:t>images</w:t>
+        <w:t>InputVideo</w:t>
       </w:r>
       <w:proofErr w:type="spellEnd"/>
       <w:r>
@@ -54,102 +115,716 @@
           <w:sz w:val="24"/>
           <w:szCs w:val="24"/>
         </w:rPr>
-        <w:t xml:space="preserve"> </w:t>
-      </w:r>
-      <w:proofErr w:type="spellStart"/>
-      <w:r>
-        <w:rPr>
-          <w:sz w:val="24"/>
-          <w:szCs w:val="24"/>
-        </w:rPr>
-        <w:t>from</w:t>
-      </w:r>
-      <w:proofErr w:type="spellEnd"/>
-      <w:r>
-        <w:rPr>
-          <w:sz w:val="24"/>
-          <w:szCs w:val="24"/>
-        </w:rPr>
-        <w:t xml:space="preserve"> vídeo, .</w:t>
-      </w:r>
-      <w:proofErr w:type="spellStart"/>
-      <w:r>
-        <w:rPr>
-          <w:sz w:val="24"/>
-          <w:szCs w:val="24"/>
-        </w:rPr>
-        <w:t>avi</w:t>
-      </w:r>
-      <w:proofErr w:type="spellEnd"/>
-      <w:r>
-        <w:rPr>
-          <w:sz w:val="24"/>
-          <w:szCs w:val="24"/>
-        </w:rPr>
-        <w:t xml:space="preserve"> formar </w:t>
-      </w:r>
-      <w:proofErr w:type="spellStart"/>
-      <w:r>
-        <w:rPr>
-          <w:sz w:val="24"/>
-          <w:szCs w:val="24"/>
-        </w:rPr>
-        <w:t>require</w:t>
-      </w:r>
-      <w:proofErr w:type="spellEnd"/>
-      <w:r>
-        <w:rPr>
-          <w:sz w:val="24"/>
-          <w:szCs w:val="24"/>
-        </w:rPr>
-        <w:t xml:space="preserve"> </w:t>
-      </w:r>
-      <w:proofErr w:type="spellStart"/>
-      <w:r>
-        <w:rPr>
-          <w:sz w:val="24"/>
-          <w:szCs w:val="24"/>
-        </w:rPr>
-        <w:t>codecs?wut</w:t>
-      </w:r>
-      <w:proofErr w:type="spellEnd"/>
-      <w:r>
-        <w:rPr>
-          <w:sz w:val="24"/>
-          <w:szCs w:val="24"/>
-        </w:rPr>
-        <w:t xml:space="preserve"> </w:t>
+        <w:t>.</w:t>
       </w:r>
     </w:p>
     <w:p>
       <w:pPr>
-        <w:rPr>
-          <w:sz w:val="24"/>
-          <w:szCs w:val="24"/>
-        </w:rPr>
-      </w:pPr>
+        <w:pStyle w:val="PargrafodaLista"/>
+        <w:numPr>
+          <w:ilvl w:val="0"/>
+          <w:numId w:val="1"/>
+        </w:numPr>
+        <w:rPr>
+          <w:sz w:val="24"/>
+          <w:szCs w:val="24"/>
+        </w:rPr>
+      </w:pPr>
+      <w:r>
+        <w:rPr>
+          <w:sz w:val="24"/>
+          <w:szCs w:val="24"/>
+        </w:rPr>
+        <w:t>Conversão entre formato</w:t>
+      </w:r>
+      <w:r>
+        <w:rPr>
+          <w:sz w:val="24"/>
+          <w:szCs w:val="24"/>
+        </w:rPr>
+        <w:t xml:space="preserve">s de vídeo, a partir do </w:t>
+      </w:r>
       <w:proofErr w:type="spellStart"/>
       <w:r>
         <w:rPr>
           <w:sz w:val="24"/>
           <w:szCs w:val="24"/>
         </w:rPr>
-        <w:t>Ffmpeg</w:t>
+        <w:t>youtube</w:t>
       </w:r>
       <w:proofErr w:type="spellEnd"/>
-      <w:r>
-        <w:rPr>
-          <w:sz w:val="24"/>
-          <w:szCs w:val="24"/>
-        </w:rPr>
-        <w:t xml:space="preserve"> para converter os vídeos: </w:t>
-      </w:r>
-      <w:hyperlink r:id="rId4" w:history="1">
+    </w:p>
+    <w:p>
+      <w:pPr>
+        <w:pStyle w:val="PargrafodaLista"/>
+        <w:numPr>
+          <w:ilvl w:val="1"/>
+          <w:numId w:val="1"/>
+        </w:numPr>
+      </w:pPr>
+      <w:r>
+        <w:rPr>
+          <w:noProof/>
+          <w:lang w:eastAsia="pt-PT"/>
+        </w:rPr>
+        <w:drawing>
+          <wp:anchor distT="0" distB="0" distL="114300" distR="114300" simplePos="0" relativeHeight="251658240" behindDoc="0" locked="0" layoutInCell="1" allowOverlap="1">
+            <wp:simplePos x="0" y="0"/>
+            <wp:positionH relativeFrom="column">
+              <wp:posOffset>958215</wp:posOffset>
+            </wp:positionH>
+            <wp:positionV relativeFrom="paragraph">
+              <wp:posOffset>282575</wp:posOffset>
+            </wp:positionV>
+            <wp:extent cx="3475355" cy="1123950"/>
+            <wp:effectExtent l="0" t="0" r="0" b="0"/>
+            <wp:wrapTopAndBottom/>
+            <wp:docPr id="1" name="Imagem 1" descr="https://i.gyazo.com/a45b2f9a632d7332b27eceae1f463900.png"/>
+            <wp:cNvGraphicFramePr>
+              <a:graphicFrameLocks xmlns:a="http://schemas.openxmlformats.org/drawingml/2006/main" noChangeAspect="1"/>
+            </wp:cNvGraphicFramePr>
+            <a:graphic xmlns:a="http://schemas.openxmlformats.org/drawingml/2006/main">
+              <a:graphicData uri="http://schemas.openxmlformats.org/drawingml/2006/picture">
+                <pic:pic xmlns:pic="http://schemas.openxmlformats.org/drawingml/2006/picture">
+                  <pic:nvPicPr>
+                    <pic:cNvPr id="0" name="Picture 1" descr="https://i.gyazo.com/a45b2f9a632d7332b27eceae1f463900.png"/>
+                    <pic:cNvPicPr>
+                      <a:picLocks noChangeAspect="1" noChangeArrowheads="1"/>
+                    </pic:cNvPicPr>
+                  </pic:nvPicPr>
+                  <pic:blipFill>
+                    <a:blip r:embed="rId5">
+                      <a:extLst>
+                        <a:ext uri="{28A0092B-C50C-407E-A947-70E740481C1C}">
+                          <a14:useLocalDpi xmlns:a14="http://schemas.microsoft.com/office/drawing/2010/main" val="0"/>
+                        </a:ext>
+                      </a:extLst>
+                    </a:blip>
+                    <a:srcRect/>
+                    <a:stretch>
+                      <a:fillRect/>
+                    </a:stretch>
+                  </pic:blipFill>
+                  <pic:spPr bwMode="auto">
+                    <a:xfrm>
+                      <a:off x="0" y="0"/>
+                      <a:ext cx="3475355" cy="1123950"/>
+                    </a:xfrm>
+                    <a:prstGeom prst="rect">
+                      <a:avLst/>
+                    </a:prstGeom>
+                    <a:noFill/>
+                    <a:ln>
+                      <a:noFill/>
+                    </a:ln>
+                  </pic:spPr>
+                </pic:pic>
+              </a:graphicData>
+            </a:graphic>
+          </wp:anchor>
+        </w:drawing>
+      </w:r>
+      <w:r>
+        <w:t xml:space="preserve">Selecionar </w:t>
+      </w:r>
+      <w:proofErr w:type="spellStart"/>
+      <w:r>
+        <w:t>converção</w:t>
+      </w:r>
+      <w:proofErr w:type="spellEnd"/>
+      <w:r>
+        <w:t xml:space="preserve"> entre formatos, e inserir o link do </w:t>
+      </w:r>
+      <w:proofErr w:type="spellStart"/>
+      <w:r>
+        <w:t>video</w:t>
+      </w:r>
+      <w:proofErr w:type="spellEnd"/>
+    </w:p>
+    <w:p>
+      <w:pPr>
+        <w:pStyle w:val="PargrafodaLista"/>
+        <w:numPr>
+          <w:ilvl w:val="1"/>
+          <w:numId w:val="1"/>
+        </w:numPr>
+        <w:rPr>
+          <w:sz w:val="24"/>
+          <w:szCs w:val="24"/>
+        </w:rPr>
+      </w:pPr>
+      <w:r>
+        <w:rPr>
+          <w:noProof/>
+          <w:sz w:val="24"/>
+          <w:szCs w:val="24"/>
+          <w:lang w:eastAsia="pt-PT"/>
+        </w:rPr>
+        <w:drawing>
+          <wp:anchor distT="0" distB="0" distL="114300" distR="114300" simplePos="0" relativeHeight="251659264" behindDoc="0" locked="0" layoutInCell="1" allowOverlap="1">
+            <wp:simplePos x="0" y="0"/>
+            <wp:positionH relativeFrom="column">
+              <wp:posOffset>958215</wp:posOffset>
+            </wp:positionH>
+            <wp:positionV relativeFrom="paragraph">
+              <wp:posOffset>1508125</wp:posOffset>
+            </wp:positionV>
+            <wp:extent cx="3667125" cy="819150"/>
+            <wp:effectExtent l="0" t="0" r="9525" b="0"/>
+            <wp:wrapTopAndBottom/>
+            <wp:docPr id="2" name="Imagem 2"/>
+            <wp:cNvGraphicFramePr>
+              <a:graphicFrameLocks xmlns:a="http://schemas.openxmlformats.org/drawingml/2006/main" noChangeAspect="1"/>
+            </wp:cNvGraphicFramePr>
+            <a:graphic xmlns:a="http://schemas.openxmlformats.org/drawingml/2006/main">
+              <a:graphicData uri="http://schemas.openxmlformats.org/drawingml/2006/picture">
+                <pic:pic xmlns:pic="http://schemas.openxmlformats.org/drawingml/2006/picture">
+                  <pic:nvPicPr>
+                    <pic:cNvPr id="0" name="Picture 3"/>
+                    <pic:cNvPicPr>
+                      <a:picLocks noChangeAspect="1" noChangeArrowheads="1"/>
+                    </pic:cNvPicPr>
+                  </pic:nvPicPr>
+                  <pic:blipFill>
+                    <a:blip r:embed="rId6">
+                      <a:extLst>
+                        <a:ext uri="{28A0092B-C50C-407E-A947-70E740481C1C}">
+                          <a14:useLocalDpi xmlns:a14="http://schemas.microsoft.com/office/drawing/2010/main" val="0"/>
+                        </a:ext>
+                      </a:extLst>
+                    </a:blip>
+                    <a:srcRect/>
+                    <a:stretch>
+                      <a:fillRect/>
+                    </a:stretch>
+                  </pic:blipFill>
+                  <pic:spPr bwMode="auto">
+                    <a:xfrm>
+                      <a:off x="0" y="0"/>
+                      <a:ext cx="3667125" cy="819150"/>
+                    </a:xfrm>
+                    <a:prstGeom prst="rect">
+                      <a:avLst/>
+                    </a:prstGeom>
+                    <a:noFill/>
+                    <a:ln>
+                      <a:noFill/>
+                    </a:ln>
+                  </pic:spPr>
+                </pic:pic>
+              </a:graphicData>
+            </a:graphic>
+          </wp:anchor>
+        </w:drawing>
+      </w:r>
+      <w:r>
+        <w:t>R</w:t>
+      </w:r>
+      <w:r>
+        <w:t>ealizado o download to vídeo, e cria</w:t>
+      </w:r>
+      <w:r>
+        <w:t>do o novo com o formato pretendi</w:t>
+      </w:r>
+      <w:r>
+        <w:t>do</w:t>
+      </w:r>
+    </w:p>
+    <w:p>
+      <w:pPr>
+        <w:pStyle w:val="PargrafodaLista"/>
+        <w:numPr>
+          <w:ilvl w:val="0"/>
+          <w:numId w:val="1"/>
+        </w:numPr>
+        <w:rPr>
+          <w:sz w:val="24"/>
+          <w:szCs w:val="24"/>
+        </w:rPr>
+      </w:pPr>
+      <w:r>
+        <w:rPr>
+          <w:sz w:val="24"/>
+          <w:szCs w:val="24"/>
+        </w:rPr>
+        <w:t>Extração de um segmento de imagens, a partir de um ficheiro local</w:t>
+      </w:r>
+    </w:p>
+    <w:p>
+      <w:pPr>
+        <w:pStyle w:val="PargrafodaLista"/>
+        <w:numPr>
+          <w:ilvl w:val="1"/>
+          <w:numId w:val="1"/>
+        </w:numPr>
+        <w:rPr>
+          <w:sz w:val="24"/>
+          <w:szCs w:val="24"/>
+        </w:rPr>
+      </w:pPr>
+      <w:r>
+        <w:rPr>
+          <w:noProof/>
+          <w:sz w:val="24"/>
+          <w:szCs w:val="24"/>
+          <w:lang w:eastAsia="pt-PT"/>
+        </w:rPr>
+        <w:drawing>
+          <wp:anchor distT="0" distB="0" distL="114300" distR="114300" simplePos="0" relativeHeight="251660288" behindDoc="0" locked="0" layoutInCell="1" allowOverlap="1">
+            <wp:simplePos x="0" y="0"/>
+            <wp:positionH relativeFrom="column">
+              <wp:posOffset>958215</wp:posOffset>
+            </wp:positionH>
+            <wp:positionV relativeFrom="paragraph">
+              <wp:posOffset>200660</wp:posOffset>
+            </wp:positionV>
+            <wp:extent cx="2800350" cy="1762125"/>
+            <wp:effectExtent l="0" t="0" r="0" b="9525"/>
+            <wp:wrapTopAndBottom/>
+            <wp:docPr id="3" name="Imagem 3"/>
+            <wp:cNvGraphicFramePr>
+              <a:graphicFrameLocks xmlns:a="http://schemas.openxmlformats.org/drawingml/2006/main" noChangeAspect="1"/>
+            </wp:cNvGraphicFramePr>
+            <a:graphic xmlns:a="http://schemas.openxmlformats.org/drawingml/2006/main">
+              <a:graphicData uri="http://schemas.openxmlformats.org/drawingml/2006/picture">
+                <pic:pic xmlns:pic="http://schemas.openxmlformats.org/drawingml/2006/picture">
+                  <pic:nvPicPr>
+                    <pic:cNvPr id="0" name="Picture 4"/>
+                    <pic:cNvPicPr>
+                      <a:picLocks noChangeAspect="1" noChangeArrowheads="1"/>
+                    </pic:cNvPicPr>
+                  </pic:nvPicPr>
+                  <pic:blipFill>
+                    <a:blip r:embed="rId7">
+                      <a:extLst>
+                        <a:ext uri="{28A0092B-C50C-407E-A947-70E740481C1C}">
+                          <a14:useLocalDpi xmlns:a14="http://schemas.microsoft.com/office/drawing/2010/main" val="0"/>
+                        </a:ext>
+                      </a:extLst>
+                    </a:blip>
+                    <a:srcRect/>
+                    <a:stretch>
+                      <a:fillRect/>
+                    </a:stretch>
+                  </pic:blipFill>
+                  <pic:spPr bwMode="auto">
+                    <a:xfrm>
+                      <a:off x="0" y="0"/>
+                      <a:ext cx="2800350" cy="1762125"/>
+                    </a:xfrm>
+                    <a:prstGeom prst="rect">
+                      <a:avLst/>
+                    </a:prstGeom>
+                    <a:noFill/>
+                    <a:ln>
+                      <a:noFill/>
+                    </a:ln>
+                  </pic:spPr>
+                </pic:pic>
+              </a:graphicData>
+            </a:graphic>
+          </wp:anchor>
+        </w:drawing>
+      </w:r>
+      <w:r>
+        <w:rPr>
+          <w:sz w:val="24"/>
+          <w:szCs w:val="24"/>
+        </w:rPr>
+        <w:t>Selecionar ficheiro, definir tempo de início e fim</w:t>
+      </w:r>
+      <w:r>
+        <w:rPr>
+          <w:sz w:val="24"/>
+          <w:szCs w:val="24"/>
+        </w:rPr>
+        <w:t xml:space="preserve"> (em segundos)</w:t>
+      </w:r>
+    </w:p>
+    <w:p>
+      <w:pPr>
+        <w:pStyle w:val="PargrafodaLista"/>
+        <w:numPr>
+          <w:ilvl w:val="1"/>
+          <w:numId w:val="1"/>
+        </w:numPr>
+        <w:rPr>
+          <w:sz w:val="24"/>
+          <w:szCs w:val="24"/>
+        </w:rPr>
+      </w:pPr>
+      <w:r>
+        <w:rPr>
+          <w:noProof/>
+          <w:sz w:val="24"/>
+          <w:szCs w:val="24"/>
+          <w:lang w:eastAsia="pt-PT"/>
+        </w:rPr>
+        <w:drawing>
+          <wp:anchor distT="0" distB="0" distL="114300" distR="114300" simplePos="0" relativeHeight="251661312" behindDoc="0" locked="0" layoutInCell="1" allowOverlap="1">
+            <wp:simplePos x="0" y="0"/>
+            <wp:positionH relativeFrom="column">
+              <wp:posOffset>901065</wp:posOffset>
+            </wp:positionH>
+            <wp:positionV relativeFrom="paragraph">
+              <wp:posOffset>2080895</wp:posOffset>
+            </wp:positionV>
+            <wp:extent cx="2232025" cy="1514475"/>
+            <wp:effectExtent l="0" t="0" r="0" b="9525"/>
+            <wp:wrapTopAndBottom/>
+            <wp:docPr id="4" name="Imagem 4"/>
+            <wp:cNvGraphicFramePr>
+              <a:graphicFrameLocks xmlns:a="http://schemas.openxmlformats.org/drawingml/2006/main" noChangeAspect="1"/>
+            </wp:cNvGraphicFramePr>
+            <a:graphic xmlns:a="http://schemas.openxmlformats.org/drawingml/2006/main">
+              <a:graphicData uri="http://schemas.openxmlformats.org/drawingml/2006/picture">
+                <pic:pic xmlns:pic="http://schemas.openxmlformats.org/drawingml/2006/picture">
+                  <pic:nvPicPr>
+                    <pic:cNvPr id="0" name="Picture 5"/>
+                    <pic:cNvPicPr>
+                      <a:picLocks noChangeAspect="1" noChangeArrowheads="1"/>
+                    </pic:cNvPicPr>
+                  </pic:nvPicPr>
+                  <pic:blipFill>
+                    <a:blip r:embed="rId8" cstate="print">
+                      <a:extLst>
+                        <a:ext uri="{28A0092B-C50C-407E-A947-70E740481C1C}">
+                          <a14:useLocalDpi xmlns:a14="http://schemas.microsoft.com/office/drawing/2010/main" val="0"/>
+                        </a:ext>
+                      </a:extLst>
+                    </a:blip>
+                    <a:srcRect/>
+                    <a:stretch>
+                      <a:fillRect/>
+                    </a:stretch>
+                  </pic:blipFill>
+                  <pic:spPr bwMode="auto">
+                    <a:xfrm>
+                      <a:off x="0" y="0"/>
+                      <a:ext cx="2232025" cy="1514475"/>
+                    </a:xfrm>
+                    <a:prstGeom prst="rect">
+                      <a:avLst/>
+                    </a:prstGeom>
+                    <a:noFill/>
+                    <a:ln>
+                      <a:noFill/>
+                    </a:ln>
+                  </pic:spPr>
+                </pic:pic>
+              </a:graphicData>
+            </a:graphic>
+            <wp14:sizeRelH relativeFrom="margin">
+              <wp14:pctWidth>0</wp14:pctWidth>
+            </wp14:sizeRelH>
+            <wp14:sizeRelV relativeFrom="margin">
+              <wp14:pctHeight>0</wp14:pctHeight>
+            </wp14:sizeRelV>
+          </wp:anchor>
+        </w:drawing>
+      </w:r>
+      <w:r>
+        <w:rPr>
+          <w:sz w:val="24"/>
+          <w:szCs w:val="24"/>
+        </w:rPr>
+        <w:t xml:space="preserve">Imagens </w:t>
+      </w:r>
+      <w:r>
+        <w:rPr>
+          <w:sz w:val="24"/>
+          <w:szCs w:val="24"/>
+        </w:rPr>
+        <w:t xml:space="preserve">são criadas na pasta </w:t>
+      </w:r>
+      <w:proofErr w:type="spellStart"/>
+      <w:r>
+        <w:rPr>
+          <w:sz w:val="24"/>
+          <w:szCs w:val="24"/>
+        </w:rPr>
+        <w:t>Frames</w:t>
+      </w:r>
+      <w:proofErr w:type="spellEnd"/>
+    </w:p>
+    <w:p>
+      <w:pPr>
+        <w:rPr>
+          <w:sz w:val="24"/>
+          <w:szCs w:val="24"/>
+          <w:lang w:val="en-GB"/>
+        </w:rPr>
+      </w:pPr>
+    </w:p>
+    <w:p>
+      <w:pPr>
+        <w:rPr>
+          <w:sz w:val="24"/>
+          <w:szCs w:val="24"/>
+          <w:lang w:val="en-GB"/>
+        </w:rPr>
+      </w:pPr>
+    </w:p>
+    <w:p>
+      <w:pPr>
+        <w:pStyle w:val="PargrafodaLista"/>
+        <w:numPr>
+          <w:ilvl w:val="0"/>
+          <w:numId w:val="4"/>
+        </w:numPr>
+        <w:rPr>
+          <w:sz w:val="24"/>
+          <w:szCs w:val="24"/>
+        </w:rPr>
+      </w:pPr>
+      <w:r>
+        <w:rPr>
+          <w:sz w:val="24"/>
+          <w:szCs w:val="24"/>
+        </w:rPr>
+        <w:t xml:space="preserve">Extração </w:t>
+      </w:r>
+      <w:r>
+        <w:rPr>
+          <w:sz w:val="24"/>
+          <w:szCs w:val="24"/>
+        </w:rPr>
+        <w:t xml:space="preserve">de um segmento de áudio, a partir do </w:t>
+      </w:r>
+      <w:proofErr w:type="spellStart"/>
+      <w:r>
+        <w:rPr>
+          <w:sz w:val="24"/>
+          <w:szCs w:val="24"/>
+        </w:rPr>
+        <w:t>youtube</w:t>
+      </w:r>
+      <w:proofErr w:type="spellEnd"/>
+    </w:p>
+    <w:p>
+      <w:pPr>
+        <w:pStyle w:val="PargrafodaLista"/>
+        <w:numPr>
+          <w:ilvl w:val="1"/>
+          <w:numId w:val="4"/>
+        </w:numPr>
+        <w:rPr>
+          <w:sz w:val="24"/>
+          <w:szCs w:val="24"/>
+        </w:rPr>
+      </w:pPr>
+      <w:r>
+        <w:rPr>
+          <w:sz w:val="24"/>
+          <w:szCs w:val="24"/>
+        </w:rPr>
+        <w:t>Selecionar a extração de áudio, inserir link e definir tempo de início e fim (em segundos)</w:t>
+      </w:r>
+    </w:p>
+    <w:p>
+      <w:pPr>
+        <w:pStyle w:val="PargrafodaLista"/>
+        <w:numPr>
+          <w:ilvl w:val="1"/>
+          <w:numId w:val="4"/>
+        </w:numPr>
+        <w:rPr>
+          <w:sz w:val="24"/>
+          <w:szCs w:val="24"/>
+        </w:rPr>
+      </w:pPr>
+      <w:r>
+        <w:rPr>
+          <w:noProof/>
+          <w:sz w:val="24"/>
+          <w:szCs w:val="24"/>
+          <w:lang w:eastAsia="pt-PT"/>
+        </w:rPr>
+        <w:drawing>
+          <wp:anchor distT="0" distB="0" distL="114300" distR="114300" simplePos="0" relativeHeight="251663360" behindDoc="0" locked="0" layoutInCell="1" allowOverlap="1">
+            <wp:simplePos x="0" y="0"/>
+            <wp:positionH relativeFrom="column">
+              <wp:posOffset>910590</wp:posOffset>
+            </wp:positionH>
+            <wp:positionV relativeFrom="paragraph">
+              <wp:posOffset>2512060</wp:posOffset>
+            </wp:positionV>
+            <wp:extent cx="2095500" cy="333375"/>
+            <wp:effectExtent l="0" t="0" r="0" b="9525"/>
+            <wp:wrapTopAndBottom/>
+            <wp:docPr id="6" name="Imagem 6"/>
+            <wp:cNvGraphicFramePr>
+              <a:graphicFrameLocks xmlns:a="http://schemas.openxmlformats.org/drawingml/2006/main" noChangeAspect="1"/>
+            </wp:cNvGraphicFramePr>
+            <a:graphic xmlns:a="http://schemas.openxmlformats.org/drawingml/2006/main">
+              <a:graphicData uri="http://schemas.openxmlformats.org/drawingml/2006/picture">
+                <pic:pic xmlns:pic="http://schemas.openxmlformats.org/drawingml/2006/picture">
+                  <pic:nvPicPr>
+                    <pic:cNvPr id="0" name="Picture 7"/>
+                    <pic:cNvPicPr>
+                      <a:picLocks noChangeAspect="1" noChangeArrowheads="1"/>
+                    </pic:cNvPicPr>
+                  </pic:nvPicPr>
+                  <pic:blipFill>
+                    <a:blip r:embed="rId9">
+                      <a:extLst>
+                        <a:ext uri="{28A0092B-C50C-407E-A947-70E740481C1C}">
+                          <a14:useLocalDpi xmlns:a14="http://schemas.microsoft.com/office/drawing/2010/main" val="0"/>
+                        </a:ext>
+                      </a:extLst>
+                    </a:blip>
+                    <a:srcRect/>
+                    <a:stretch>
+                      <a:fillRect/>
+                    </a:stretch>
+                  </pic:blipFill>
+                  <pic:spPr bwMode="auto">
+                    <a:xfrm>
+                      <a:off x="0" y="0"/>
+                      <a:ext cx="2095500" cy="333375"/>
+                    </a:xfrm>
+                    <a:prstGeom prst="rect">
+                      <a:avLst/>
+                    </a:prstGeom>
+                    <a:noFill/>
+                    <a:ln>
+                      <a:noFill/>
+                    </a:ln>
+                  </pic:spPr>
+                </pic:pic>
+              </a:graphicData>
+            </a:graphic>
+          </wp:anchor>
+        </w:drawing>
+      </w:r>
+      <w:r>
+        <w:rPr>
+          <w:noProof/>
+          <w:lang w:eastAsia="pt-PT"/>
+        </w:rPr>
+        <w:drawing>
+          <wp:anchor distT="0" distB="0" distL="114300" distR="114300" simplePos="0" relativeHeight="251662336" behindDoc="0" locked="0" layoutInCell="1" allowOverlap="1">
+            <wp:simplePos x="0" y="0"/>
+            <wp:positionH relativeFrom="column">
+              <wp:posOffset>901065</wp:posOffset>
+            </wp:positionH>
+            <wp:positionV relativeFrom="paragraph">
+              <wp:posOffset>635</wp:posOffset>
+            </wp:positionV>
+            <wp:extent cx="3790950" cy="2266950"/>
+            <wp:effectExtent l="0" t="0" r="0" b="0"/>
+            <wp:wrapTopAndBottom/>
+            <wp:docPr id="5" name="Imagem 5"/>
+            <wp:cNvGraphicFramePr>
+              <a:graphicFrameLocks xmlns:a="http://schemas.openxmlformats.org/drawingml/2006/main" noChangeAspect="1"/>
+            </wp:cNvGraphicFramePr>
+            <a:graphic xmlns:a="http://schemas.openxmlformats.org/drawingml/2006/main">
+              <a:graphicData uri="http://schemas.openxmlformats.org/drawingml/2006/picture">
+                <pic:pic xmlns:pic="http://schemas.openxmlformats.org/drawingml/2006/picture">
+                  <pic:nvPicPr>
+                    <pic:cNvPr id="0" name="Picture 6"/>
+                    <pic:cNvPicPr>
+                      <a:picLocks noChangeAspect="1" noChangeArrowheads="1"/>
+                    </pic:cNvPicPr>
+                  </pic:nvPicPr>
+                  <pic:blipFill>
+                    <a:blip r:embed="rId10">
+                      <a:extLst>
+                        <a:ext uri="{28A0092B-C50C-407E-A947-70E740481C1C}">
+                          <a14:useLocalDpi xmlns:a14="http://schemas.microsoft.com/office/drawing/2010/main" val="0"/>
+                        </a:ext>
+                      </a:extLst>
+                    </a:blip>
+                    <a:srcRect/>
+                    <a:stretch>
+                      <a:fillRect/>
+                    </a:stretch>
+                  </pic:blipFill>
+                  <pic:spPr bwMode="auto">
+                    <a:xfrm>
+                      <a:off x="0" y="0"/>
+                      <a:ext cx="3790950" cy="2266950"/>
+                    </a:xfrm>
+                    <a:prstGeom prst="rect">
+                      <a:avLst/>
+                    </a:prstGeom>
+                    <a:noFill/>
+                    <a:ln>
+                      <a:noFill/>
+                    </a:ln>
+                  </pic:spPr>
+                </pic:pic>
+              </a:graphicData>
+            </a:graphic>
+          </wp:anchor>
+        </w:drawing>
+      </w:r>
+      <w:r>
+        <w:rPr>
+          <w:sz w:val="24"/>
+          <w:szCs w:val="24"/>
+        </w:rPr>
+        <w:t>O ficheiro áudio é criado</w:t>
+      </w:r>
+    </w:p>
+    <w:p>
+      <w:pPr>
+        <w:pStyle w:val="PargrafodaLista"/>
+        <w:ind w:left="1440"/>
+        <w:rPr>
+          <w:sz w:val="24"/>
+          <w:szCs w:val="24"/>
+        </w:rPr>
+      </w:pPr>
+    </w:p>
+    <w:p>
+      <w:pPr>
+        <w:rPr>
+          <w:sz w:val="24"/>
+          <w:szCs w:val="24"/>
+        </w:rPr>
+      </w:pPr>
+      <w:r>
+        <w:rPr>
+          <w:sz w:val="24"/>
+          <w:szCs w:val="24"/>
+        </w:rPr>
+        <w:t>Ferramentas usadas:</w:t>
+      </w:r>
+      <w:bookmarkStart w:id="0" w:name="_GoBack"/>
+      <w:bookmarkEnd w:id="0"/>
+    </w:p>
+    <w:p>
+      <w:pPr>
+        <w:rPr>
+          <w:sz w:val="24"/>
+          <w:szCs w:val="24"/>
+          <w:lang w:val="en-GB"/>
+        </w:rPr>
+      </w:pPr>
+      <w:r>
+        <w:rPr>
+          <w:sz w:val="24"/>
+          <w:szCs w:val="24"/>
+          <w:lang w:val="en-GB"/>
+        </w:rPr>
+        <w:t>FFMPEG</w:t>
+      </w:r>
+      <w:r>
+        <w:rPr>
+          <w:sz w:val="24"/>
+          <w:szCs w:val="24"/>
+          <w:lang w:val="en-GB"/>
+        </w:rPr>
+        <w:t xml:space="preserve">: </w:t>
+      </w:r>
+      <w:hyperlink r:id="rId11" w:history="1">
         <w:r>
           <w:rPr>
             <w:rStyle w:val="Hiperligao"/>
             <w:sz w:val="24"/>
             <w:szCs w:val="24"/>
+            <w:lang w:val="en-GB"/>
           </w:rPr>
           <w:t>https://ffmpeg.org/ffmpeg.html</w:t>
         </w:r>
@@ -162,20 +837,15 @@
           <w:szCs w:val="24"/>
         </w:rPr>
       </w:pPr>
-      <w:r>
-        <w:rPr>
-          <w:sz w:val="24"/>
-          <w:szCs w:val="24"/>
-        </w:rPr>
-        <w:t xml:space="preserve">Download vídeos do </w:t>
-      </w:r>
       <w:proofErr w:type="spellStart"/>
       <w:r>
         <w:rPr>
-          <w:sz w:val="24"/>
-          <w:szCs w:val="24"/>
-        </w:rPr>
-        <w:t>youtube</w:t>
+          <w:i/>
+          <w:iCs/>
+          <w:sz w:val="24"/>
+          <w:szCs w:val="24"/>
+        </w:rPr>
+        <w:t>Youtube-dll</w:t>
       </w:r>
       <w:proofErr w:type="spellEnd"/>
       <w:r>
@@ -185,7 +855,7 @@
         </w:rPr>
         <w:t xml:space="preserve">: </w:t>
       </w:r>
-      <w:hyperlink r:id="rId5" w:history="1">
+      <w:hyperlink r:id="rId12" w:history="1">
         <w:r>
           <w:rPr>
             <w:rStyle w:val="Hiperligao"/>
@@ -211,54 +881,6 @@
           <w:szCs w:val="24"/>
         </w:rPr>
       </w:pPr>
-      <w:proofErr w:type="spellStart"/>
-      <w:r>
-        <w:rPr>
-          <w:sz w:val="24"/>
-          <w:szCs w:val="24"/>
-          <w:highlight w:val="yellow"/>
-        </w:rPr>
-        <w:t>iii</w:t>
-      </w:r>
-      <w:proofErr w:type="spellEnd"/>
-      <w:r>
-        <w:rPr>
-          <w:sz w:val="24"/>
-          <w:szCs w:val="24"/>
-          <w:highlight w:val="yellow"/>
-        </w:rPr>
-        <w:t xml:space="preserve">) </w:t>
-      </w:r>
-      <w:bookmarkStart w:id="0" w:name="_GoBack"/>
-      <w:bookmarkEnd w:id="0"/>
-      <w:proofErr w:type="spellStart"/>
-      <w:r>
-        <w:rPr>
-          <w:sz w:val="24"/>
-          <w:szCs w:val="24"/>
-          <w:highlight w:val="yellow"/>
-        </w:rPr>
-        <w:t>Audio</w:t>
-      </w:r>
-      <w:proofErr w:type="spellEnd"/>
-      <w:r>
-        <w:rPr>
-          <w:sz w:val="24"/>
-          <w:szCs w:val="24"/>
-          <w:highlight w:val="yellow"/>
-        </w:rPr>
-        <w:t xml:space="preserve"> files </w:t>
-      </w:r>
-      <w:proofErr w:type="spellStart"/>
-      <w:r>
-        <w:rPr>
-          <w:sz w:val="24"/>
-          <w:szCs w:val="24"/>
-          <w:highlight w:val="yellow"/>
-        </w:rPr>
-        <w:t>missing</w:t>
-      </w:r>
-      <w:proofErr w:type="spellEnd"/>
     </w:p>
     <w:sectPr>
       <w:pgSz w:w="11906" w:h="16838"/>
@@ -268,6 +890,475 @@
     </w:sectPr>
   </w:body>
 </w:document>
+</file>
+
+<file path=word/numbering.xml><?xml version="1.0" encoding="utf-8"?>
+<w:numbering xmlns:wpc="http://schemas.microsoft.com/office/word/2010/wordprocessingCanvas" xmlns:cx="http://schemas.microsoft.com/office/drawing/2014/chartex" xmlns:cx1="http://schemas.microsoft.com/office/drawing/2015/9/8/chartex" xmlns:cx2="http://schemas.microsoft.com/office/drawing/2015/10/21/chartex" xmlns:cx3="http://schemas.microsoft.com/office/drawing/2016/5/9/chartex" xmlns:cx4="http://schemas.microsoft.com/office/drawing/2016/5/10/chartex" xmlns:cx5="http://schemas.microsoft.com/office/drawing/2016/5/11/chartex" xmlns:mc="http://schemas.openxmlformats.org/markup-compatibility/2006" xmlns:o="urn:schemas-microsoft-com:office:office" xmlns:r="http://schemas.openxmlformats.org/officeDocument/2006/relationships" xmlns:m="http://schemas.openxmlformats.org/officeDocument/2006/math" xmlns:v="urn:schemas-microsoft-com:vml" xmlns:wp14="http://schemas.microsoft.com/office/word/2010/wordprocessingDrawing" xmlns:wp="http://schemas.openxmlformats.org/drawingml/2006/wordprocessingDrawing" xmlns:w10="urn:schemas-microsoft-com:office:word" xmlns:w="http://schemas.openxmlformats.org/wordprocessingml/2006/main" xmlns:w14="http://schemas.microsoft.com/office/word/2010/wordml" xmlns:w15="http://schemas.microsoft.com/office/word/2012/wordml" xmlns:w16se="http://schemas.microsoft.com/office/word/2015/wordml/symex" xmlns:wpg="http://schemas.microsoft.com/office/word/2010/wordprocessingGroup" xmlns:wpi="http://schemas.microsoft.com/office/word/2010/wordprocessingInk" xmlns:wne="http://schemas.microsoft.com/office/word/2006/wordml" xmlns:wps="http://schemas.microsoft.com/office/word/2010/wordprocessingShape" mc:Ignorable="w14 w15 w16se wp14">
+  <w:abstractNum w:abstractNumId="0" w15:restartNumberingAfterBreak="0">
+    <w:nsid w:val="04C47464"/>
+    <w:multiLevelType w:val="hybridMultilevel"/>
+    <w:tmpl w:val="583A04C2"/>
+    <w:lvl w:ilvl="0" w:tplc="08160001">
+      <w:start w:val="1"/>
+      <w:numFmt w:val="bullet"/>
+      <w:lvlText w:val=""/>
+      <w:lvlJc w:val="left"/>
+      <w:pPr>
+        <w:ind w:left="720" w:hanging="360"/>
+      </w:pPr>
+      <w:rPr>
+        <w:rFonts w:ascii="Symbol" w:hAnsi="Symbol" w:hint="default"/>
+      </w:rPr>
+    </w:lvl>
+    <w:lvl w:ilvl="1" w:tplc="08160003">
+      <w:start w:val="1"/>
+      <w:numFmt w:val="bullet"/>
+      <w:lvlText w:val="o"/>
+      <w:lvlJc w:val="left"/>
+      <w:pPr>
+        <w:ind w:left="1440" w:hanging="360"/>
+      </w:pPr>
+      <w:rPr>
+        <w:rFonts w:ascii="Courier New" w:hAnsi="Courier New" w:cs="Courier New" w:hint="default"/>
+      </w:rPr>
+    </w:lvl>
+    <w:lvl w:ilvl="2" w:tplc="08160005">
+      <w:start w:val="1"/>
+      <w:numFmt w:val="bullet"/>
+      <w:lvlText w:val=""/>
+      <w:lvlJc w:val="left"/>
+      <w:pPr>
+        <w:ind w:left="2160" w:hanging="360"/>
+      </w:pPr>
+      <w:rPr>
+        <w:rFonts w:ascii="Wingdings" w:hAnsi="Wingdings" w:hint="default"/>
+      </w:rPr>
+    </w:lvl>
+    <w:lvl w:ilvl="3" w:tplc="08160001" w:tentative="1">
+      <w:start w:val="1"/>
+      <w:numFmt w:val="bullet"/>
+      <w:lvlText w:val=""/>
+      <w:lvlJc w:val="left"/>
+      <w:pPr>
+        <w:ind w:left="2880" w:hanging="360"/>
+      </w:pPr>
+      <w:rPr>
+        <w:rFonts w:ascii="Symbol" w:hAnsi="Symbol" w:hint="default"/>
+      </w:rPr>
+    </w:lvl>
+    <w:lvl w:ilvl="4" w:tplc="08160003" w:tentative="1">
+      <w:start w:val="1"/>
+      <w:numFmt w:val="bullet"/>
+      <w:lvlText w:val="o"/>
+      <w:lvlJc w:val="left"/>
+      <w:pPr>
+        <w:ind w:left="3600" w:hanging="360"/>
+      </w:pPr>
+      <w:rPr>
+        <w:rFonts w:ascii="Courier New" w:hAnsi="Courier New" w:cs="Courier New" w:hint="default"/>
+      </w:rPr>
+    </w:lvl>
+    <w:lvl w:ilvl="5" w:tplc="08160005" w:tentative="1">
+      <w:start w:val="1"/>
+      <w:numFmt w:val="bullet"/>
+      <w:lvlText w:val=""/>
+      <w:lvlJc w:val="left"/>
+      <w:pPr>
+        <w:ind w:left="4320" w:hanging="360"/>
+      </w:pPr>
+      <w:rPr>
+        <w:rFonts w:ascii="Wingdings" w:hAnsi="Wingdings" w:hint="default"/>
+      </w:rPr>
+    </w:lvl>
+    <w:lvl w:ilvl="6" w:tplc="08160001" w:tentative="1">
+      <w:start w:val="1"/>
+      <w:numFmt w:val="bullet"/>
+      <w:lvlText w:val=""/>
+      <w:lvlJc w:val="left"/>
+      <w:pPr>
+        <w:ind w:left="5040" w:hanging="360"/>
+      </w:pPr>
+      <w:rPr>
+        <w:rFonts w:ascii="Symbol" w:hAnsi="Symbol" w:hint="default"/>
+      </w:rPr>
+    </w:lvl>
+    <w:lvl w:ilvl="7" w:tplc="08160003" w:tentative="1">
+      <w:start w:val="1"/>
+      <w:numFmt w:val="bullet"/>
+      <w:lvlText w:val="o"/>
+      <w:lvlJc w:val="left"/>
+      <w:pPr>
+        <w:ind w:left="5760" w:hanging="360"/>
+      </w:pPr>
+      <w:rPr>
+        <w:rFonts w:ascii="Courier New" w:hAnsi="Courier New" w:cs="Courier New" w:hint="default"/>
+      </w:rPr>
+    </w:lvl>
+    <w:lvl w:ilvl="8" w:tplc="08160005" w:tentative="1">
+      <w:start w:val="1"/>
+      <w:numFmt w:val="bullet"/>
+      <w:lvlText w:val=""/>
+      <w:lvlJc w:val="left"/>
+      <w:pPr>
+        <w:ind w:left="6480" w:hanging="360"/>
+      </w:pPr>
+      <w:rPr>
+        <w:rFonts w:ascii="Wingdings" w:hAnsi="Wingdings" w:hint="default"/>
+      </w:rPr>
+    </w:lvl>
+  </w:abstractNum>
+  <w:abstractNum w:abstractNumId="1" w15:restartNumberingAfterBreak="0">
+    <w:nsid w:val="1C441D6C"/>
+    <w:multiLevelType w:val="hybridMultilevel"/>
+    <w:tmpl w:val="82405D46"/>
+    <w:lvl w:ilvl="0" w:tplc="08160001">
+      <w:start w:val="1"/>
+      <w:numFmt w:val="bullet"/>
+      <w:lvlText w:val=""/>
+      <w:lvlJc w:val="left"/>
+      <w:pPr>
+        <w:ind w:left="1440" w:hanging="360"/>
+      </w:pPr>
+      <w:rPr>
+        <w:rFonts w:ascii="Symbol" w:hAnsi="Symbol" w:hint="default"/>
+      </w:rPr>
+    </w:lvl>
+    <w:lvl w:ilvl="1" w:tplc="08160003" w:tentative="1">
+      <w:start w:val="1"/>
+      <w:numFmt w:val="bullet"/>
+      <w:lvlText w:val="o"/>
+      <w:lvlJc w:val="left"/>
+      <w:pPr>
+        <w:ind w:left="1440" w:hanging="360"/>
+      </w:pPr>
+      <w:rPr>
+        <w:rFonts w:ascii="Courier New" w:hAnsi="Courier New" w:cs="Courier New" w:hint="default"/>
+      </w:rPr>
+    </w:lvl>
+    <w:lvl w:ilvl="2" w:tplc="08160005" w:tentative="1">
+      <w:start w:val="1"/>
+      <w:numFmt w:val="bullet"/>
+      <w:lvlText w:val=""/>
+      <w:lvlJc w:val="left"/>
+      <w:pPr>
+        <w:ind w:left="2160" w:hanging="360"/>
+      </w:pPr>
+      <w:rPr>
+        <w:rFonts w:ascii="Wingdings" w:hAnsi="Wingdings" w:hint="default"/>
+      </w:rPr>
+    </w:lvl>
+    <w:lvl w:ilvl="3" w:tplc="08160001" w:tentative="1">
+      <w:start w:val="1"/>
+      <w:numFmt w:val="bullet"/>
+      <w:lvlText w:val=""/>
+      <w:lvlJc w:val="left"/>
+      <w:pPr>
+        <w:ind w:left="2880" w:hanging="360"/>
+      </w:pPr>
+      <w:rPr>
+        <w:rFonts w:ascii="Symbol" w:hAnsi="Symbol" w:hint="default"/>
+      </w:rPr>
+    </w:lvl>
+    <w:lvl w:ilvl="4" w:tplc="08160003" w:tentative="1">
+      <w:start w:val="1"/>
+      <w:numFmt w:val="bullet"/>
+      <w:lvlText w:val="o"/>
+      <w:lvlJc w:val="left"/>
+      <w:pPr>
+        <w:ind w:left="3600" w:hanging="360"/>
+      </w:pPr>
+      <w:rPr>
+        <w:rFonts w:ascii="Courier New" w:hAnsi="Courier New" w:cs="Courier New" w:hint="default"/>
+      </w:rPr>
+    </w:lvl>
+    <w:lvl w:ilvl="5" w:tplc="08160005" w:tentative="1">
+      <w:start w:val="1"/>
+      <w:numFmt w:val="bullet"/>
+      <w:lvlText w:val=""/>
+      <w:lvlJc w:val="left"/>
+      <w:pPr>
+        <w:ind w:left="4320" w:hanging="360"/>
+      </w:pPr>
+      <w:rPr>
+        <w:rFonts w:ascii="Wingdings" w:hAnsi="Wingdings" w:hint="default"/>
+      </w:rPr>
+    </w:lvl>
+    <w:lvl w:ilvl="6" w:tplc="08160001" w:tentative="1">
+      <w:start w:val="1"/>
+      <w:numFmt w:val="bullet"/>
+      <w:lvlText w:val=""/>
+      <w:lvlJc w:val="left"/>
+      <w:pPr>
+        <w:ind w:left="5040" w:hanging="360"/>
+      </w:pPr>
+      <w:rPr>
+        <w:rFonts w:ascii="Symbol" w:hAnsi="Symbol" w:hint="default"/>
+      </w:rPr>
+    </w:lvl>
+    <w:lvl w:ilvl="7" w:tplc="08160003" w:tentative="1">
+      <w:start w:val="1"/>
+      <w:numFmt w:val="bullet"/>
+      <w:lvlText w:val="o"/>
+      <w:lvlJc w:val="left"/>
+      <w:pPr>
+        <w:ind w:left="5760" w:hanging="360"/>
+      </w:pPr>
+      <w:rPr>
+        <w:rFonts w:ascii="Courier New" w:hAnsi="Courier New" w:cs="Courier New" w:hint="default"/>
+      </w:rPr>
+    </w:lvl>
+    <w:lvl w:ilvl="8" w:tplc="08160005" w:tentative="1">
+      <w:start w:val="1"/>
+      <w:numFmt w:val="bullet"/>
+      <w:lvlText w:val=""/>
+      <w:lvlJc w:val="left"/>
+      <w:pPr>
+        <w:ind w:left="6480" w:hanging="360"/>
+      </w:pPr>
+      <w:rPr>
+        <w:rFonts w:ascii="Wingdings" w:hAnsi="Wingdings" w:hint="default"/>
+      </w:rPr>
+    </w:lvl>
+  </w:abstractNum>
+  <w:abstractNum w:abstractNumId="2" w15:restartNumberingAfterBreak="0">
+    <w:nsid w:val="1D626C78"/>
+    <w:multiLevelType w:val="hybridMultilevel"/>
+    <w:tmpl w:val="F30A657E"/>
+    <w:lvl w:ilvl="0" w:tplc="08160003">
+      <w:start w:val="1"/>
+      <w:numFmt w:val="bullet"/>
+      <w:lvlText w:val="o"/>
+      <w:lvlJc w:val="left"/>
+      <w:pPr>
+        <w:ind w:left="720" w:hanging="360"/>
+      </w:pPr>
+      <w:rPr>
+        <w:rFonts w:ascii="Courier New" w:hAnsi="Courier New" w:cs="Courier New" w:hint="default"/>
+      </w:rPr>
+    </w:lvl>
+    <w:lvl w:ilvl="1" w:tplc="08160003" w:tentative="1">
+      <w:start w:val="1"/>
+      <w:numFmt w:val="bullet"/>
+      <w:lvlText w:val="o"/>
+      <w:lvlJc w:val="left"/>
+      <w:pPr>
+        <w:ind w:left="1440" w:hanging="360"/>
+      </w:pPr>
+      <w:rPr>
+        <w:rFonts w:ascii="Courier New" w:hAnsi="Courier New" w:cs="Courier New" w:hint="default"/>
+      </w:rPr>
+    </w:lvl>
+    <w:lvl w:ilvl="2" w:tplc="08160005" w:tentative="1">
+      <w:start w:val="1"/>
+      <w:numFmt w:val="bullet"/>
+      <w:lvlText w:val=""/>
+      <w:lvlJc w:val="left"/>
+      <w:pPr>
+        <w:ind w:left="2160" w:hanging="360"/>
+      </w:pPr>
+      <w:rPr>
+        <w:rFonts w:ascii="Wingdings" w:hAnsi="Wingdings" w:hint="default"/>
+      </w:rPr>
+    </w:lvl>
+    <w:lvl w:ilvl="3" w:tplc="08160001" w:tentative="1">
+      <w:start w:val="1"/>
+      <w:numFmt w:val="bullet"/>
+      <w:lvlText w:val=""/>
+      <w:lvlJc w:val="left"/>
+      <w:pPr>
+        <w:ind w:left="2880" w:hanging="360"/>
+      </w:pPr>
+      <w:rPr>
+        <w:rFonts w:ascii="Symbol" w:hAnsi="Symbol" w:hint="default"/>
+      </w:rPr>
+    </w:lvl>
+    <w:lvl w:ilvl="4" w:tplc="08160003" w:tentative="1">
+      <w:start w:val="1"/>
+      <w:numFmt w:val="bullet"/>
+      <w:lvlText w:val="o"/>
+      <w:lvlJc w:val="left"/>
+      <w:pPr>
+        <w:ind w:left="3600" w:hanging="360"/>
+      </w:pPr>
+      <w:rPr>
+        <w:rFonts w:ascii="Courier New" w:hAnsi="Courier New" w:cs="Courier New" w:hint="default"/>
+      </w:rPr>
+    </w:lvl>
+    <w:lvl w:ilvl="5" w:tplc="08160005" w:tentative="1">
+      <w:start w:val="1"/>
+      <w:numFmt w:val="bullet"/>
+      <w:lvlText w:val=""/>
+      <w:lvlJc w:val="left"/>
+      <w:pPr>
+        <w:ind w:left="4320" w:hanging="360"/>
+      </w:pPr>
+      <w:rPr>
+        <w:rFonts w:ascii="Wingdings" w:hAnsi="Wingdings" w:hint="default"/>
+      </w:rPr>
+    </w:lvl>
+    <w:lvl w:ilvl="6" w:tplc="08160001" w:tentative="1">
+      <w:start w:val="1"/>
+      <w:numFmt w:val="bullet"/>
+      <w:lvlText w:val=""/>
+      <w:lvlJc w:val="left"/>
+      <w:pPr>
+        <w:ind w:left="5040" w:hanging="360"/>
+      </w:pPr>
+      <w:rPr>
+        <w:rFonts w:ascii="Symbol" w:hAnsi="Symbol" w:hint="default"/>
+      </w:rPr>
+    </w:lvl>
+    <w:lvl w:ilvl="7" w:tplc="08160003" w:tentative="1">
+      <w:start w:val="1"/>
+      <w:numFmt w:val="bullet"/>
+      <w:lvlText w:val="o"/>
+      <w:lvlJc w:val="left"/>
+      <w:pPr>
+        <w:ind w:left="5760" w:hanging="360"/>
+      </w:pPr>
+      <w:rPr>
+        <w:rFonts w:ascii="Courier New" w:hAnsi="Courier New" w:cs="Courier New" w:hint="default"/>
+      </w:rPr>
+    </w:lvl>
+    <w:lvl w:ilvl="8" w:tplc="08160005" w:tentative="1">
+      <w:start w:val="1"/>
+      <w:numFmt w:val="bullet"/>
+      <w:lvlText w:val=""/>
+      <w:lvlJc w:val="left"/>
+      <w:pPr>
+        <w:ind w:left="6480" w:hanging="360"/>
+      </w:pPr>
+      <w:rPr>
+        <w:rFonts w:ascii="Wingdings" w:hAnsi="Wingdings" w:hint="default"/>
+      </w:rPr>
+    </w:lvl>
+  </w:abstractNum>
+  <w:abstractNum w:abstractNumId="3" w15:restartNumberingAfterBreak="0">
+    <w:nsid w:val="2D4F5C65"/>
+    <w:multiLevelType w:val="hybridMultilevel"/>
+    <w:tmpl w:val="50D0D5CC"/>
+    <w:lvl w:ilvl="0" w:tplc="08160001">
+      <w:start w:val="1"/>
+      <w:numFmt w:val="bullet"/>
+      <w:lvlText w:val=""/>
+      <w:lvlJc w:val="left"/>
+      <w:pPr>
+        <w:ind w:left="720" w:hanging="360"/>
+      </w:pPr>
+      <w:rPr>
+        <w:rFonts w:ascii="Symbol" w:hAnsi="Symbol" w:hint="default"/>
+      </w:rPr>
+    </w:lvl>
+    <w:lvl w:ilvl="1" w:tplc="08160003">
+      <w:start w:val="1"/>
+      <w:numFmt w:val="bullet"/>
+      <w:lvlText w:val="o"/>
+      <w:lvlJc w:val="left"/>
+      <w:pPr>
+        <w:ind w:left="1440" w:hanging="360"/>
+      </w:pPr>
+      <w:rPr>
+        <w:rFonts w:ascii="Courier New" w:hAnsi="Courier New" w:cs="Courier New" w:hint="default"/>
+      </w:rPr>
+    </w:lvl>
+    <w:lvl w:ilvl="2" w:tplc="08160005">
+      <w:start w:val="1"/>
+      <w:numFmt w:val="bullet"/>
+      <w:lvlText w:val=""/>
+      <w:lvlJc w:val="left"/>
+      <w:pPr>
+        <w:ind w:left="2160" w:hanging="360"/>
+      </w:pPr>
+      <w:rPr>
+        <w:rFonts w:ascii="Wingdings" w:hAnsi="Wingdings" w:hint="default"/>
+      </w:rPr>
+    </w:lvl>
+    <w:lvl w:ilvl="3" w:tplc="08160001" w:tentative="1">
+      <w:start w:val="1"/>
+      <w:numFmt w:val="bullet"/>
+      <w:lvlText w:val=""/>
+      <w:lvlJc w:val="left"/>
+      <w:pPr>
+        <w:ind w:left="2880" w:hanging="360"/>
+      </w:pPr>
+      <w:rPr>
+        <w:rFonts w:ascii="Symbol" w:hAnsi="Symbol" w:hint="default"/>
+      </w:rPr>
+    </w:lvl>
+    <w:lvl w:ilvl="4" w:tplc="08160003" w:tentative="1">
+      <w:start w:val="1"/>
+      <w:numFmt w:val="bullet"/>
+      <w:lvlText w:val="o"/>
+      <w:lvlJc w:val="left"/>
+      <w:pPr>
+        <w:ind w:left="3600" w:hanging="360"/>
+      </w:pPr>
+      <w:rPr>
+        <w:rFonts w:ascii="Courier New" w:hAnsi="Courier New" w:cs="Courier New" w:hint="default"/>
+      </w:rPr>
+    </w:lvl>
+    <w:lvl w:ilvl="5" w:tplc="08160005" w:tentative="1">
+      <w:start w:val="1"/>
+      <w:numFmt w:val="bullet"/>
+      <w:lvlText w:val=""/>
+      <w:lvlJc w:val="left"/>
+      <w:pPr>
+        <w:ind w:left="4320" w:hanging="360"/>
+      </w:pPr>
+      <w:rPr>
+        <w:rFonts w:ascii="Wingdings" w:hAnsi="Wingdings" w:hint="default"/>
+      </w:rPr>
+    </w:lvl>
+    <w:lvl w:ilvl="6" w:tplc="08160001" w:tentative="1">
+      <w:start w:val="1"/>
+      <w:numFmt w:val="bullet"/>
+      <w:lvlText w:val=""/>
+      <w:lvlJc w:val="left"/>
+      <w:pPr>
+        <w:ind w:left="5040" w:hanging="360"/>
+      </w:pPr>
+      <w:rPr>
+        <w:rFonts w:ascii="Symbol" w:hAnsi="Symbol" w:hint="default"/>
+      </w:rPr>
+    </w:lvl>
+    <w:lvl w:ilvl="7" w:tplc="08160003" w:tentative="1">
+      <w:start w:val="1"/>
+      <w:numFmt w:val="bullet"/>
+      <w:lvlText w:val="o"/>
+      <w:lvlJc w:val="left"/>
+      <w:pPr>
+        <w:ind w:left="5760" w:hanging="360"/>
+      </w:pPr>
+      <w:rPr>
+        <w:rFonts w:ascii="Courier New" w:hAnsi="Courier New" w:cs="Courier New" w:hint="default"/>
+      </w:rPr>
+    </w:lvl>
+    <w:lvl w:ilvl="8" w:tplc="08160005" w:tentative="1">
+      <w:start w:val="1"/>
+      <w:numFmt w:val="bullet"/>
+      <w:lvlText w:val=""/>
+      <w:lvlJc w:val="left"/>
+      <w:pPr>
+        <w:ind w:left="6480" w:hanging="360"/>
+      </w:pPr>
+      <w:rPr>
+        <w:rFonts w:ascii="Wingdings" w:hAnsi="Wingdings" w:hint="default"/>
+      </w:rPr>
+    </w:lvl>
+  </w:abstractNum>
+  <w:num w:numId="1">
+    <w:abstractNumId w:val="0"/>
+  </w:num>
+  <w:num w:numId="2">
+    <w:abstractNumId w:val="2"/>
+  </w:num>
+  <w:num w:numId="3">
+    <w:abstractNumId w:val="1"/>
+  </w:num>
+  <w:num w:numId="4">
+    <w:abstractNumId w:val="3"/>
+  </w:num>
+</w:numbering>
 </file>
 
 <file path=word/styles.xml><?xml version="1.0" encoding="utf-8"?>
@@ -717,6 +1808,37 @@
       <w:shd w:val="clear" w:color="auto" w:fill="E6E6E6"/>
     </w:rPr>
   </w:style>
+  <w:style w:type="paragraph" w:styleId="PargrafodaLista">
+    <w:name w:val="List Paragraph"/>
+    <w:basedOn w:val="Normal"/>
+    <w:uiPriority w:val="34"/>
+    <w:qFormat/>
+    <w:rsid w:val="00612A20"/>
+    <w:pPr>
+      <w:ind w:left="720"/>
+      <w:contextualSpacing/>
+    </w:pPr>
+  </w:style>
+  <w:style w:type="paragraph" w:styleId="Legenda">
+    <w:name w:val="caption"/>
+    <w:basedOn w:val="Normal"/>
+    <w:next w:val="Normal"/>
+    <w:uiPriority w:val="35"/>
+    <w:semiHidden/>
+    <w:unhideWhenUsed/>
+    <w:qFormat/>
+    <w:rsid w:val="00C7065D"/>
+    <w:pPr>
+      <w:spacing w:after="200" w:line="240" w:lineRule="auto"/>
+    </w:pPr>
+    <w:rPr>
+      <w:i/>
+      <w:iCs/>
+      <w:color w:val="44546A" w:themeColor="text2"/>
+      <w:sz w:val="18"/>
+      <w:szCs w:val="18"/>
+    </w:rPr>
+  </w:style>
 </w:styles>
 </file>
 

</xml_diff>